<commit_message>
2d Police and Thief chase down
</commit_message>
<xml_diff>
--- a/Game Proposal Documentation.docx
+++ b/Game Proposal Documentation.docx
@@ -1,6 +1,6 @@
 
 <file path=word/document.xml><?xml version="1.0" encoding="utf-8"?>
-<w:document xmlns:wpc="http://schemas.microsoft.com/office/word/2010/wordprocessingCanvas" xmlns:cx="http://schemas.microsoft.com/office/drawing/2014/chartex" xmlns:cx1="http://schemas.microsoft.com/office/drawing/2015/9/8/chartex" xmlns:cx2="http://schemas.microsoft.com/office/drawing/2015/10/21/chartex" xmlns:cx3="http://schemas.microsoft.com/office/drawing/2016/5/9/chartex" xmlns:cx4="http://schemas.microsoft.com/office/drawing/2016/5/10/chartex" xmlns:cx5="http://schemas.microsoft.com/office/drawing/2016/5/11/chartex" xmlns:cx6="http://schemas.microsoft.com/office/drawing/2016/5/12/chartex" xmlns:cx7="http://schemas.microsoft.com/office/drawing/2016/5/13/chartex" xmlns:cx8="http://schemas.microsoft.com/office/drawing/2016/5/14/chartex" xmlns:mc="http://schemas.openxmlformats.org/markup-compatibility/2006" xmlns:aink="http://schemas.microsoft.com/office/drawing/2016/ink" xmlns:am3d="http://schemas.microsoft.com/office/drawing/2017/model3d" xmlns:o="urn:schemas-microsoft-com:office:office" xmlns:r="http://schemas.openxmlformats.org/officeDocument/2006/relationships" xmlns:m="http://schemas.openxmlformats.org/officeDocument/2006/math" xmlns:v="urn:schemas-microsoft-com:vml" xmlns:wp14="http://schemas.microsoft.com/office/word/2010/wordprocessingDrawing" xmlns:wp="http://schemas.openxmlformats.org/drawingml/2006/wordprocessingDrawing" xmlns:w10="urn:schemas-microsoft-com:office:word" xmlns:w="http://schemas.openxmlformats.org/wordprocessingml/2006/main" xmlns:w14="http://schemas.microsoft.com/office/word/2010/wordml" xmlns:w15="http://schemas.microsoft.com/office/word/2012/wordml" xmlns:w16cex="http://schemas.microsoft.com/office/word/2018/wordml/cex" xmlns:w16cid="http://schemas.microsoft.com/office/word/2016/wordml/cid" xmlns:w16="http://schemas.microsoft.com/office/word/2018/wordml" xmlns:w16sdtdh="http://schemas.microsoft.com/office/word/2020/wordml/sdtdatahash" xmlns:w16se="http://schemas.microsoft.com/office/word/2015/wordml/symex" xmlns:wpg="http://schemas.microsoft.com/office/word/2010/wordprocessingGroup" xmlns:wpi="http://schemas.microsoft.com/office/word/2010/wordprocessingInk" xmlns:wne="http://schemas.microsoft.com/office/word/2006/wordml" xmlns:wps="http://schemas.microsoft.com/office/word/2010/wordprocessingShape" mc:Ignorable="w14 w15 w16se w16cid w16 w16cex w16sdtdh wp14">
+<w:document xmlns:wpc="http://schemas.microsoft.com/office/word/2010/wordprocessingCanvas" xmlns:cx="http://schemas.microsoft.com/office/drawing/2014/chartex" xmlns:cx1="http://schemas.microsoft.com/office/drawing/2015/9/8/chartex" xmlns:cx2="http://schemas.microsoft.com/office/drawing/2015/10/21/chartex" xmlns:cx3="http://schemas.microsoft.com/office/drawing/2016/5/9/chartex" xmlns:cx4="http://schemas.microsoft.com/office/drawing/2016/5/10/chartex" xmlns:cx5="http://schemas.microsoft.com/office/drawing/2016/5/11/chartex" xmlns:cx6="http://schemas.microsoft.com/office/drawing/2016/5/12/chartex" xmlns:cx7="http://schemas.microsoft.com/office/drawing/2016/5/13/chartex" xmlns:cx8="http://schemas.microsoft.com/office/drawing/2016/5/14/chartex" xmlns:mc="http://schemas.openxmlformats.org/markup-compatibility/2006" xmlns:aink="http://schemas.microsoft.com/office/drawing/2016/ink" xmlns:am3d="http://schemas.microsoft.com/office/drawing/2017/model3d" xmlns:o="urn:schemas-microsoft-com:office:office" xmlns:oel="http://schemas.microsoft.com/office/2019/extlst" xmlns:r="http://schemas.openxmlformats.org/officeDocument/2006/relationships" xmlns:m="http://schemas.openxmlformats.org/officeDocument/2006/math" xmlns:v="urn:schemas-microsoft-com:vml" xmlns:wp14="http://schemas.microsoft.com/office/word/2010/wordprocessingDrawing" xmlns:wp="http://schemas.openxmlformats.org/drawingml/2006/wordprocessingDrawing" xmlns:w10="urn:schemas-microsoft-com:office:word" xmlns:w="http://schemas.openxmlformats.org/wordprocessingml/2006/main" xmlns:w14="http://schemas.microsoft.com/office/word/2010/wordml" xmlns:w15="http://schemas.microsoft.com/office/word/2012/wordml" xmlns:w16cex="http://schemas.microsoft.com/office/word/2018/wordml/cex" xmlns:w16cid="http://schemas.microsoft.com/office/word/2016/wordml/cid" xmlns:w16="http://schemas.microsoft.com/office/word/2018/wordml" xmlns:w16sdtdh="http://schemas.microsoft.com/office/word/2020/wordml/sdtdatahash" xmlns:w16se="http://schemas.microsoft.com/office/word/2015/wordml/symex" xmlns:wpg="http://schemas.microsoft.com/office/word/2010/wordprocessingGroup" xmlns:wpi="http://schemas.microsoft.com/office/word/2010/wordprocessingInk" xmlns:wne="http://schemas.microsoft.com/office/word/2006/wordml" xmlns:wps="http://schemas.microsoft.com/office/word/2010/wordprocessingShape" mc:Ignorable="w14 w15 w16se w16cid w16 w16cex w16sdtdh wp14">
   <w:body>
     <w:p>
       <w:pPr>
@@ -794,39 +794,47 @@
           <w:sz w:val="24"/>
           <w:szCs w:val="24"/>
         </w:rPr>
-        <w:t xml:space="preserve">In case of colliding </w:t>
-      </w:r>
-      <w:r>
-        <w:rPr>
-          <w:rFonts w:asciiTheme="majorBidi" w:hAnsiTheme="majorBidi" w:cstheme="majorBidi"/>
-          <w:sz w:val="24"/>
-          <w:szCs w:val="24"/>
-        </w:rPr>
-        <w:t>with</w:t>
-      </w:r>
-      <w:r>
-        <w:rPr>
-          <w:rFonts w:asciiTheme="majorBidi" w:hAnsiTheme="majorBidi" w:cstheme="majorBidi"/>
-          <w:sz w:val="24"/>
-          <w:szCs w:val="24"/>
-        </w:rPr>
-        <w:t xml:space="preserve"> Police officers</w:t>
-      </w:r>
-      <w:r>
-        <w:rPr>
-          <w:rFonts w:asciiTheme="majorBidi" w:hAnsiTheme="majorBidi" w:cstheme="majorBidi"/>
-          <w:sz w:val="24"/>
-          <w:szCs w:val="24"/>
-        </w:rPr>
-        <w:t>, game will over</w:t>
-      </w:r>
-      <w:r>
-        <w:rPr>
-          <w:rFonts w:asciiTheme="majorBidi" w:hAnsiTheme="majorBidi" w:cstheme="majorBidi"/>
-          <w:sz w:val="24"/>
-          <w:szCs w:val="24"/>
-        </w:rPr>
-        <w:t xml:space="preserve"> for 1 time</w:t>
+        <w:t>If fire by specific policeman is hit to the thief</w:t>
+      </w:r>
+      <w:r>
+        <w:rPr>
+          <w:rFonts w:asciiTheme="majorBidi" w:hAnsiTheme="majorBidi" w:cstheme="majorBidi"/>
+          <w:sz w:val="24"/>
+          <w:szCs w:val="24"/>
+        </w:rPr>
+        <w:t xml:space="preserve">, </w:t>
+      </w:r>
+      <w:r>
+        <w:rPr>
+          <w:rFonts w:asciiTheme="majorBidi" w:hAnsiTheme="majorBidi" w:cstheme="majorBidi"/>
+          <w:sz w:val="24"/>
+          <w:szCs w:val="24"/>
+        </w:rPr>
+        <w:t>life</w:t>
+      </w:r>
+      <w:r>
+        <w:rPr>
+          <w:rFonts w:asciiTheme="majorBidi" w:hAnsiTheme="majorBidi" w:cstheme="majorBidi"/>
+          <w:sz w:val="24"/>
+          <w:szCs w:val="24"/>
+        </w:rPr>
+        <w:t xml:space="preserve"> will</w:t>
+      </w:r>
+      <w:r>
+        <w:rPr>
+          <w:rFonts w:asciiTheme="majorBidi" w:hAnsiTheme="majorBidi" w:cstheme="majorBidi"/>
+          <w:sz w:val="24"/>
+          <w:szCs w:val="24"/>
+        </w:rPr>
+        <w:t xml:space="preserve"> </w:t>
+      </w:r>
+      <w:r>
+        <w:rPr>
+          <w:rFonts w:asciiTheme="majorBidi" w:hAnsiTheme="majorBidi" w:cstheme="majorBidi"/>
+          <w:sz w:val="24"/>
+          <w:szCs w:val="24"/>
+        </w:rPr>
+        <w:t>decrease</w:t>
       </w:r>
       <w:r>
         <w:rPr>
@@ -858,47 +866,31 @@
           <w:sz w:val="24"/>
           <w:szCs w:val="24"/>
         </w:rPr>
-        <w:t>If fire by specific policeman is hit to the thief</w:t>
-      </w:r>
-      <w:r>
-        <w:rPr>
-          <w:rFonts w:asciiTheme="majorBidi" w:hAnsiTheme="majorBidi" w:cstheme="majorBidi"/>
-          <w:sz w:val="24"/>
-          <w:szCs w:val="24"/>
-        </w:rPr>
-        <w:t>, game will</w:t>
-      </w:r>
-      <w:r>
-        <w:rPr>
-          <w:rFonts w:asciiTheme="majorBidi" w:hAnsiTheme="majorBidi" w:cstheme="majorBidi"/>
-          <w:sz w:val="24"/>
-          <w:szCs w:val="24"/>
-        </w:rPr>
-        <w:t xml:space="preserve"> complet</w:t>
-      </w:r>
-      <w:r>
-        <w:rPr>
-          <w:rFonts w:asciiTheme="majorBidi" w:hAnsiTheme="majorBidi" w:cstheme="majorBidi"/>
-          <w:sz w:val="24"/>
-          <w:szCs w:val="24"/>
-        </w:rPr>
-        <w:t>e</w:t>
-      </w:r>
-      <w:r>
-        <w:rPr>
-          <w:rFonts w:asciiTheme="majorBidi" w:hAnsiTheme="majorBidi" w:cstheme="majorBidi"/>
-          <w:sz w:val="24"/>
-          <w:szCs w:val="24"/>
-        </w:rPr>
-        <w:t xml:space="preserve">ly </w:t>
-      </w:r>
-      <w:r>
-        <w:rPr>
-          <w:rFonts w:asciiTheme="majorBidi" w:hAnsiTheme="majorBidi" w:cstheme="majorBidi"/>
-          <w:sz w:val="24"/>
-          <w:szCs w:val="24"/>
-        </w:rPr>
-        <w:t>over.</w:t>
+        <w:t xml:space="preserve">If game is complete in specific time </w:t>
+      </w:r>
+      <w:r>
+        <w:rPr>
+          <w:rFonts w:asciiTheme="majorBidi" w:hAnsiTheme="majorBidi" w:cstheme="majorBidi"/>
+          <w:sz w:val="24"/>
+          <w:szCs w:val="24"/>
+        </w:rPr>
+        <w:t xml:space="preserve">than </w:t>
+      </w:r>
+      <w:r>
+        <w:rPr>
+          <w:rFonts w:asciiTheme="majorBidi" w:hAnsiTheme="majorBidi" w:cstheme="majorBidi"/>
+          <w:sz w:val="24"/>
+          <w:szCs w:val="24"/>
+        </w:rPr>
+        <w:t>specific score is allocated to the player</w:t>
+      </w:r>
+      <w:r>
+        <w:rPr>
+          <w:rFonts w:asciiTheme="majorBidi" w:hAnsiTheme="majorBidi" w:cstheme="majorBidi"/>
+          <w:sz w:val="24"/>
+          <w:szCs w:val="24"/>
+        </w:rPr>
+        <w:t xml:space="preserve">. </w:t>
       </w:r>
     </w:p>
     <w:p>
@@ -922,31 +914,23 @@
           <w:sz w:val="24"/>
           <w:szCs w:val="24"/>
         </w:rPr>
-        <w:t xml:space="preserve">If game is complete in specific time </w:t>
-      </w:r>
-      <w:r>
-        <w:rPr>
-          <w:rFonts w:asciiTheme="majorBidi" w:hAnsiTheme="majorBidi" w:cstheme="majorBidi"/>
-          <w:sz w:val="24"/>
-          <w:szCs w:val="24"/>
-        </w:rPr>
-        <w:t xml:space="preserve">than </w:t>
-      </w:r>
-      <w:r>
-        <w:rPr>
-          <w:rFonts w:asciiTheme="majorBidi" w:hAnsiTheme="majorBidi" w:cstheme="majorBidi"/>
-          <w:sz w:val="24"/>
-          <w:szCs w:val="24"/>
-        </w:rPr>
-        <w:t>specific score is allocated to the player</w:t>
-      </w:r>
-      <w:r>
-        <w:rPr>
-          <w:rFonts w:asciiTheme="majorBidi" w:hAnsiTheme="majorBidi" w:cstheme="majorBidi"/>
-          <w:sz w:val="24"/>
-          <w:szCs w:val="24"/>
-        </w:rPr>
-        <w:t xml:space="preserve">. </w:t>
+        <w:t xml:space="preserve">There is specific time to complete game otherwise game will </w:t>
+      </w:r>
+      <w:r>
+        <w:rPr>
+          <w:rFonts w:asciiTheme="majorBidi" w:hAnsiTheme="majorBidi" w:cstheme="majorBidi"/>
+          <w:sz w:val="24"/>
+          <w:szCs w:val="24"/>
+        </w:rPr>
+        <w:t>win by the thief</w:t>
+      </w:r>
+      <w:r>
+        <w:rPr>
+          <w:rFonts w:asciiTheme="majorBidi" w:hAnsiTheme="majorBidi" w:cstheme="majorBidi"/>
+          <w:sz w:val="24"/>
+          <w:szCs w:val="24"/>
+        </w:rPr>
+        <w:t>.</w:t>
       </w:r>
     </w:p>
     <w:p>
@@ -970,46 +954,6 @@
           <w:sz w:val="24"/>
           <w:szCs w:val="24"/>
         </w:rPr>
-        <w:t xml:space="preserve">There is specific time to complete game otherwise game will </w:t>
-      </w:r>
-      <w:r>
-        <w:rPr>
-          <w:rFonts w:asciiTheme="majorBidi" w:hAnsiTheme="majorBidi" w:cstheme="majorBidi"/>
-          <w:sz w:val="24"/>
-          <w:szCs w:val="24"/>
-        </w:rPr>
-        <w:t>win by the thief</w:t>
-      </w:r>
-      <w:r>
-        <w:rPr>
-          <w:rFonts w:asciiTheme="majorBidi" w:hAnsiTheme="majorBidi" w:cstheme="majorBidi"/>
-          <w:sz w:val="24"/>
-          <w:szCs w:val="24"/>
-        </w:rPr>
-        <w:t>.</w:t>
-      </w:r>
-    </w:p>
-    <w:p>
-      <w:pPr>
-        <w:pStyle w:val="ListParagraph"/>
-        <w:numPr>
-          <w:ilvl w:val="0"/>
-          <w:numId w:val="3"/>
-        </w:numPr>
-        <w:rPr>
-          <w:rFonts w:asciiTheme="majorBidi" w:hAnsiTheme="majorBidi" w:cstheme="majorBidi"/>
-          <w:b/>
-          <w:bCs/>
-          <w:sz w:val="24"/>
-          <w:szCs w:val="24"/>
-        </w:rPr>
-      </w:pPr>
-      <w:r>
-        <w:rPr>
-          <w:rFonts w:asciiTheme="majorBidi" w:hAnsiTheme="majorBidi" w:cstheme="majorBidi"/>
-          <w:sz w:val="24"/>
-          <w:szCs w:val="24"/>
-        </w:rPr>
         <w:t xml:space="preserve">Players can play </w:t>
       </w:r>
       <w:r>
@@ -1176,10 +1120,211 @@
         <w:t>.</w:t>
       </w:r>
     </w:p>
+    <w:p>
+      <w:pPr>
+        <w:ind w:left="360"/>
+        <w:rPr>
+          <w:rFonts w:asciiTheme="majorBidi" w:hAnsiTheme="majorBidi" w:cstheme="majorBidi"/>
+          <w:sz w:val="24"/>
+          <w:szCs w:val="24"/>
+        </w:rPr>
+      </w:pPr>
+    </w:p>
+    <w:p>
+      <w:pPr>
+        <w:ind w:left="360"/>
+        <w:rPr>
+          <w:rFonts w:asciiTheme="majorBidi" w:hAnsiTheme="majorBidi" w:cstheme="majorBidi"/>
+          <w:b/>
+          <w:bCs/>
+          <w:sz w:val="28"/>
+          <w:szCs w:val="28"/>
+        </w:rPr>
+      </w:pPr>
+    </w:p>
+    <w:p>
+      <w:pPr>
+        <w:ind w:left="360"/>
+        <w:rPr>
+          <w:rFonts w:asciiTheme="majorBidi" w:hAnsiTheme="majorBidi" w:cstheme="majorBidi"/>
+          <w:b/>
+          <w:bCs/>
+          <w:sz w:val="28"/>
+          <w:szCs w:val="28"/>
+        </w:rPr>
+      </w:pPr>
+    </w:p>
+    <w:p>
+      <w:pPr>
+        <w:ind w:left="360"/>
+        <w:rPr>
+          <w:rFonts w:asciiTheme="majorBidi" w:hAnsiTheme="majorBidi" w:cstheme="majorBidi"/>
+          <w:b/>
+          <w:bCs/>
+          <w:sz w:val="28"/>
+          <w:szCs w:val="28"/>
+        </w:rPr>
+      </w:pPr>
+    </w:p>
+    <w:p>
+      <w:pPr>
+        <w:ind w:left="360"/>
+        <w:rPr>
+          <w:rFonts w:asciiTheme="majorBidi" w:hAnsiTheme="majorBidi" w:cstheme="majorBidi"/>
+          <w:b/>
+          <w:bCs/>
+          <w:sz w:val="28"/>
+          <w:szCs w:val="28"/>
+        </w:rPr>
+      </w:pPr>
+    </w:p>
+    <w:p>
+      <w:pPr>
+        <w:rPr>
+          <w:rFonts w:asciiTheme="majorBidi" w:hAnsiTheme="majorBidi" w:cstheme="majorBidi"/>
+          <w:b/>
+          <w:bCs/>
+          <w:sz w:val="28"/>
+          <w:szCs w:val="28"/>
+        </w:rPr>
+      </w:pPr>
+    </w:p>
+    <w:p>
+      <w:pPr>
+        <w:rPr>
+          <w:rFonts w:asciiTheme="majorBidi" w:hAnsiTheme="majorBidi" w:cstheme="majorBidi"/>
+          <w:b/>
+          <w:bCs/>
+          <w:sz w:val="28"/>
+          <w:szCs w:val="28"/>
+        </w:rPr>
+      </w:pPr>
+    </w:p>
+    <w:p>
+      <w:pPr>
+        <w:rPr>
+          <w:rFonts w:asciiTheme="majorBidi" w:hAnsiTheme="majorBidi" w:cstheme="majorBidi"/>
+          <w:b/>
+          <w:bCs/>
+          <w:sz w:val="28"/>
+          <w:szCs w:val="28"/>
+        </w:rPr>
+      </w:pPr>
+    </w:p>
+    <w:p>
+      <w:pPr>
+        <w:rPr>
+          <w:rFonts w:asciiTheme="majorBidi" w:hAnsiTheme="majorBidi" w:cstheme="majorBidi"/>
+          <w:b/>
+          <w:bCs/>
+          <w:sz w:val="28"/>
+          <w:szCs w:val="28"/>
+        </w:rPr>
+      </w:pPr>
+      <w:r>
+        <w:rPr>
+          <w:rFonts w:asciiTheme="majorBidi" w:hAnsiTheme="majorBidi" w:cstheme="majorBidi"/>
+          <w:b/>
+          <w:bCs/>
+          <w:sz w:val="28"/>
+          <w:szCs w:val="28"/>
+        </w:rPr>
+        <w:lastRenderedPageBreak/>
+        <w:t>Main Screen</w:t>
+      </w:r>
+    </w:p>
+    <w:p>
+      <w:pPr>
+        <w:ind w:left="360"/>
+        <w:rPr>
+          <w:rFonts w:asciiTheme="majorBidi" w:hAnsiTheme="majorBidi" w:cstheme="majorBidi"/>
+          <w:b/>
+          <w:bCs/>
+          <w:sz w:val="28"/>
+          <w:szCs w:val="28"/>
+        </w:rPr>
+      </w:pPr>
+    </w:p>
+    <w:p>
+      <w:pPr>
+        <w:ind w:left="360"/>
+        <w:rPr>
+          <w:rFonts w:asciiTheme="majorBidi" w:hAnsiTheme="majorBidi" w:cstheme="majorBidi"/>
+          <w:b/>
+          <w:bCs/>
+          <w:sz w:val="28"/>
+          <w:szCs w:val="28"/>
+        </w:rPr>
+      </w:pPr>
+      <w:r>
+        <w:rPr>
+          <w:noProof/>
+        </w:rPr>
+        <w:drawing>
+          <wp:anchor distT="0" distB="0" distL="114300" distR="114300" simplePos="0" relativeHeight="251660288" behindDoc="0" locked="0" layoutInCell="1" allowOverlap="1" wp14:anchorId="4D98EE54" wp14:editId="0A26401C">
+            <wp:simplePos x="0" y="0"/>
+            <wp:positionH relativeFrom="column">
+              <wp:posOffset>228600</wp:posOffset>
+            </wp:positionH>
+            <wp:positionV relativeFrom="paragraph">
+              <wp:posOffset>3175</wp:posOffset>
+            </wp:positionV>
+            <wp:extent cx="5943600" cy="5833110"/>
+            <wp:effectExtent l="0" t="0" r="0" b="0"/>
+            <wp:wrapNone/>
+            <wp:docPr id="1" name="Picture 1"/>
+            <wp:cNvGraphicFramePr>
+              <a:graphicFrameLocks xmlns:a="http://schemas.openxmlformats.org/drawingml/2006/main" noChangeAspect="1"/>
+            </wp:cNvGraphicFramePr>
+            <a:graphic xmlns:a="http://schemas.openxmlformats.org/drawingml/2006/main">
+              <a:graphicData uri="http://schemas.openxmlformats.org/drawingml/2006/picture">
+                <pic:pic xmlns:pic="http://schemas.openxmlformats.org/drawingml/2006/picture">
+                  <pic:nvPicPr>
+                    <pic:cNvPr id="0" name="Picture 1"/>
+                    <pic:cNvPicPr>
+                      <a:picLocks noChangeAspect="1" noChangeArrowheads="1"/>
+                    </pic:cNvPicPr>
+                  </pic:nvPicPr>
+                  <pic:blipFill>
+                    <a:blip r:embed="rId8">
+                      <a:extLst>
+                        <a:ext uri="{28A0092B-C50C-407E-A947-70E740481C1C}">
+                          <a14:useLocalDpi xmlns:a14="http://schemas.microsoft.com/office/drawing/2010/main" val="0"/>
+                        </a:ext>
+                      </a:extLst>
+                    </a:blip>
+                    <a:srcRect/>
+                    <a:stretch>
+                      <a:fillRect/>
+                    </a:stretch>
+                  </pic:blipFill>
+                  <pic:spPr bwMode="auto">
+                    <a:xfrm>
+                      <a:off x="0" y="0"/>
+                      <a:ext cx="5943600" cy="5833110"/>
+                    </a:xfrm>
+                    <a:prstGeom prst="rect">
+                      <a:avLst/>
+                    </a:prstGeom>
+                    <a:noFill/>
+                    <a:ln>
+                      <a:noFill/>
+                    </a:ln>
+                  </pic:spPr>
+                </pic:pic>
+              </a:graphicData>
+            </a:graphic>
+          </wp:anchor>
+        </w:drawing>
+      </w:r>
+    </w:p>
     <w:sectPr>
+      <w:headerReference w:type="default" r:id="rId9"/>
+      <w:footerReference w:type="default" r:id="rId10"/>
       <w:pgSz w:w="12240" w:h="15840"/>
       <w:pgMar w:top="1440" w:right="1440" w:bottom="1440" w:left="1440" w:header="720" w:footer="720" w:gutter="0"/>
       <w:cols w:space="720"/>
+      <w:titlePg/>
       <w:docGrid w:linePitch="360"/>
     </w:sectPr>
   </w:body>
@@ -1187,7 +1332,7 @@
 </file>
 
 <file path=word/endnotes.xml><?xml version="1.0" encoding="utf-8"?>
-<w:endnotes xmlns:wpc="http://schemas.microsoft.com/office/word/2010/wordprocessingCanvas" xmlns:cx="http://schemas.microsoft.com/office/drawing/2014/chartex" xmlns:cx1="http://schemas.microsoft.com/office/drawing/2015/9/8/chartex" xmlns:cx2="http://schemas.microsoft.com/office/drawing/2015/10/21/chartex" xmlns:cx3="http://schemas.microsoft.com/office/drawing/2016/5/9/chartex" xmlns:cx4="http://schemas.microsoft.com/office/drawing/2016/5/10/chartex" xmlns:cx5="http://schemas.microsoft.com/office/drawing/2016/5/11/chartex" xmlns:cx6="http://schemas.microsoft.com/office/drawing/2016/5/12/chartex" xmlns:cx7="http://schemas.microsoft.com/office/drawing/2016/5/13/chartex" xmlns:cx8="http://schemas.microsoft.com/office/drawing/2016/5/14/chartex" xmlns:mc="http://schemas.openxmlformats.org/markup-compatibility/2006" xmlns:aink="http://schemas.microsoft.com/office/drawing/2016/ink" xmlns:am3d="http://schemas.microsoft.com/office/drawing/2017/model3d" xmlns:o="urn:schemas-microsoft-com:office:office" xmlns:r="http://schemas.openxmlformats.org/officeDocument/2006/relationships" xmlns:m="http://schemas.openxmlformats.org/officeDocument/2006/math" xmlns:v="urn:schemas-microsoft-com:vml" xmlns:wp14="http://schemas.microsoft.com/office/word/2010/wordprocessingDrawing" xmlns:wp="http://schemas.openxmlformats.org/drawingml/2006/wordprocessingDrawing" xmlns:w10="urn:schemas-microsoft-com:office:word" xmlns:w="http://schemas.openxmlformats.org/wordprocessingml/2006/main" xmlns:w14="http://schemas.microsoft.com/office/word/2010/wordml" xmlns:w15="http://schemas.microsoft.com/office/word/2012/wordml" xmlns:w16cex="http://schemas.microsoft.com/office/word/2018/wordml/cex" xmlns:w16cid="http://schemas.microsoft.com/office/word/2016/wordml/cid" xmlns:w16="http://schemas.microsoft.com/office/word/2018/wordml" xmlns:w16sdtdh="http://schemas.microsoft.com/office/word/2020/wordml/sdtdatahash" xmlns:w16se="http://schemas.microsoft.com/office/word/2015/wordml/symex" xmlns:wpg="http://schemas.microsoft.com/office/word/2010/wordprocessingGroup" xmlns:wpi="http://schemas.microsoft.com/office/word/2010/wordprocessingInk" xmlns:wne="http://schemas.microsoft.com/office/word/2006/wordml" xmlns:wps="http://schemas.microsoft.com/office/word/2010/wordprocessingShape" mc:Ignorable="w14 w15 w16se w16cid w16 w16cex w16sdtdh wp14">
+<w:endnotes xmlns:wpc="http://schemas.microsoft.com/office/word/2010/wordprocessingCanvas" xmlns:cx="http://schemas.microsoft.com/office/drawing/2014/chartex" xmlns:cx1="http://schemas.microsoft.com/office/drawing/2015/9/8/chartex" xmlns:cx2="http://schemas.microsoft.com/office/drawing/2015/10/21/chartex" xmlns:cx3="http://schemas.microsoft.com/office/drawing/2016/5/9/chartex" xmlns:cx4="http://schemas.microsoft.com/office/drawing/2016/5/10/chartex" xmlns:cx5="http://schemas.microsoft.com/office/drawing/2016/5/11/chartex" xmlns:cx6="http://schemas.microsoft.com/office/drawing/2016/5/12/chartex" xmlns:cx7="http://schemas.microsoft.com/office/drawing/2016/5/13/chartex" xmlns:cx8="http://schemas.microsoft.com/office/drawing/2016/5/14/chartex" xmlns:mc="http://schemas.openxmlformats.org/markup-compatibility/2006" xmlns:aink="http://schemas.microsoft.com/office/drawing/2016/ink" xmlns:am3d="http://schemas.microsoft.com/office/drawing/2017/model3d" xmlns:o="urn:schemas-microsoft-com:office:office" xmlns:oel="http://schemas.microsoft.com/office/2019/extlst" xmlns:r="http://schemas.openxmlformats.org/officeDocument/2006/relationships" xmlns:m="http://schemas.openxmlformats.org/officeDocument/2006/math" xmlns:v="urn:schemas-microsoft-com:vml" xmlns:wp14="http://schemas.microsoft.com/office/word/2010/wordprocessingDrawing" xmlns:wp="http://schemas.openxmlformats.org/drawingml/2006/wordprocessingDrawing" xmlns:w10="urn:schemas-microsoft-com:office:word" xmlns:w="http://schemas.openxmlformats.org/wordprocessingml/2006/main" xmlns:w14="http://schemas.microsoft.com/office/word/2010/wordml" xmlns:w15="http://schemas.microsoft.com/office/word/2012/wordml" xmlns:w16cex="http://schemas.microsoft.com/office/word/2018/wordml/cex" xmlns:w16cid="http://schemas.microsoft.com/office/word/2016/wordml/cid" xmlns:w16="http://schemas.microsoft.com/office/word/2018/wordml" xmlns:w16sdtdh="http://schemas.microsoft.com/office/word/2020/wordml/sdtdatahash" xmlns:w16se="http://schemas.microsoft.com/office/word/2015/wordml/symex" xmlns:wpg="http://schemas.microsoft.com/office/word/2010/wordprocessingGroup" xmlns:wpi="http://schemas.microsoft.com/office/word/2010/wordprocessingInk" xmlns:wne="http://schemas.microsoft.com/office/word/2006/wordml" xmlns:wps="http://schemas.microsoft.com/office/word/2010/wordprocessingShape" mc:Ignorable="w14 w15 w16se w16cid w16 w16cex w16sdtdh wp14">
   <w:endnote w:type="separator" w:id="-1">
     <w:p>
       <w:pPr>
@@ -1211,8 +1356,28 @@
 </w:endnotes>
 </file>
 
+<file path=word/footer1.xml><?xml version="1.0" encoding="utf-8"?>
+<w:ftr xmlns:wpc="http://schemas.microsoft.com/office/word/2010/wordprocessingCanvas" xmlns:cx="http://schemas.microsoft.com/office/drawing/2014/chartex" xmlns:cx1="http://schemas.microsoft.com/office/drawing/2015/9/8/chartex" xmlns:cx2="http://schemas.microsoft.com/office/drawing/2015/10/21/chartex" xmlns:cx3="http://schemas.microsoft.com/office/drawing/2016/5/9/chartex" xmlns:cx4="http://schemas.microsoft.com/office/drawing/2016/5/10/chartex" xmlns:cx5="http://schemas.microsoft.com/office/drawing/2016/5/11/chartex" xmlns:cx6="http://schemas.microsoft.com/office/drawing/2016/5/12/chartex" xmlns:cx7="http://schemas.microsoft.com/office/drawing/2016/5/13/chartex" xmlns:cx8="http://schemas.microsoft.com/office/drawing/2016/5/14/chartex" xmlns:mc="http://schemas.openxmlformats.org/markup-compatibility/2006" xmlns:aink="http://schemas.microsoft.com/office/drawing/2016/ink" xmlns:am3d="http://schemas.microsoft.com/office/drawing/2017/model3d" xmlns:o="urn:schemas-microsoft-com:office:office" xmlns:oel="http://schemas.microsoft.com/office/2019/extlst" xmlns:r="http://schemas.openxmlformats.org/officeDocument/2006/relationships" xmlns:m="http://schemas.openxmlformats.org/officeDocument/2006/math" xmlns:v="urn:schemas-microsoft-com:vml" xmlns:wp14="http://schemas.microsoft.com/office/word/2010/wordprocessingDrawing" xmlns:wp="http://schemas.openxmlformats.org/drawingml/2006/wordprocessingDrawing" xmlns:w10="urn:schemas-microsoft-com:office:word" xmlns:w="http://schemas.openxmlformats.org/wordprocessingml/2006/main" xmlns:w14="http://schemas.microsoft.com/office/word/2010/wordml" xmlns:w15="http://schemas.microsoft.com/office/word/2012/wordml" xmlns:w16cex="http://schemas.microsoft.com/office/word/2018/wordml/cex" xmlns:w16cid="http://schemas.microsoft.com/office/word/2016/wordml/cid" xmlns:w16="http://schemas.microsoft.com/office/word/2018/wordml" xmlns:w16sdtdh="http://schemas.microsoft.com/office/word/2020/wordml/sdtdatahash" xmlns:w16se="http://schemas.microsoft.com/office/word/2015/wordml/symex" xmlns:wpg="http://schemas.microsoft.com/office/word/2010/wordprocessingGroup" xmlns:wpi="http://schemas.microsoft.com/office/word/2010/wordprocessingInk" xmlns:wne="http://schemas.microsoft.com/office/word/2006/wordml" xmlns:wps="http://schemas.microsoft.com/office/word/2010/wordprocessingShape" mc:Ignorable="w14 w15 w16se w16cid w16 w16cex w16sdtdh wp14">
+  <w:p>
+    <w:pPr>
+      <w:pStyle w:val="Header"/>
+    </w:pPr>
+    <w:r>
+      <w:t>Muhammad Umair Shahid</w:t>
+    </w:r>
+    <w:r>
+      <w:tab/>
+    </w:r>
+    <w:r>
+      <w:tab/>
+      <w:t>2021-CS-144</w:t>
+    </w:r>
+  </w:p>
+</w:ftr>
+</file>
+
 <file path=word/footnotes.xml><?xml version="1.0" encoding="utf-8"?>
-<w:footnotes xmlns:wpc="http://schemas.microsoft.com/office/word/2010/wordprocessingCanvas" xmlns:cx="http://schemas.microsoft.com/office/drawing/2014/chartex" xmlns:cx1="http://schemas.microsoft.com/office/drawing/2015/9/8/chartex" xmlns:cx2="http://schemas.microsoft.com/office/drawing/2015/10/21/chartex" xmlns:cx3="http://schemas.microsoft.com/office/drawing/2016/5/9/chartex" xmlns:cx4="http://schemas.microsoft.com/office/drawing/2016/5/10/chartex" xmlns:cx5="http://schemas.microsoft.com/office/drawing/2016/5/11/chartex" xmlns:cx6="http://schemas.microsoft.com/office/drawing/2016/5/12/chartex" xmlns:cx7="http://schemas.microsoft.com/office/drawing/2016/5/13/chartex" xmlns:cx8="http://schemas.microsoft.com/office/drawing/2016/5/14/chartex" xmlns:mc="http://schemas.openxmlformats.org/markup-compatibility/2006" xmlns:aink="http://schemas.microsoft.com/office/drawing/2016/ink" xmlns:am3d="http://schemas.microsoft.com/office/drawing/2017/model3d" xmlns:o="urn:schemas-microsoft-com:office:office" xmlns:r="http://schemas.openxmlformats.org/officeDocument/2006/relationships" xmlns:m="http://schemas.openxmlformats.org/officeDocument/2006/math" xmlns:v="urn:schemas-microsoft-com:vml" xmlns:wp14="http://schemas.microsoft.com/office/word/2010/wordprocessingDrawing" xmlns:wp="http://schemas.openxmlformats.org/drawingml/2006/wordprocessingDrawing" xmlns:w10="urn:schemas-microsoft-com:office:word" xmlns:w="http://schemas.openxmlformats.org/wordprocessingml/2006/main" xmlns:w14="http://schemas.microsoft.com/office/word/2010/wordml" xmlns:w15="http://schemas.microsoft.com/office/word/2012/wordml" xmlns:w16cex="http://schemas.microsoft.com/office/word/2018/wordml/cex" xmlns:w16cid="http://schemas.microsoft.com/office/word/2016/wordml/cid" xmlns:w16="http://schemas.microsoft.com/office/word/2018/wordml" xmlns:w16sdtdh="http://schemas.microsoft.com/office/word/2020/wordml/sdtdatahash" xmlns:w16se="http://schemas.microsoft.com/office/word/2015/wordml/symex" xmlns:wpg="http://schemas.microsoft.com/office/word/2010/wordprocessingGroup" xmlns:wpi="http://schemas.microsoft.com/office/word/2010/wordprocessingInk" xmlns:wne="http://schemas.microsoft.com/office/word/2006/wordml" xmlns:wps="http://schemas.microsoft.com/office/word/2010/wordprocessingShape" mc:Ignorable="w14 w15 w16se w16cid w16 w16cex w16sdtdh wp14">
+<w:footnotes xmlns:wpc="http://schemas.microsoft.com/office/word/2010/wordprocessingCanvas" xmlns:cx="http://schemas.microsoft.com/office/drawing/2014/chartex" xmlns:cx1="http://schemas.microsoft.com/office/drawing/2015/9/8/chartex" xmlns:cx2="http://schemas.microsoft.com/office/drawing/2015/10/21/chartex" xmlns:cx3="http://schemas.microsoft.com/office/drawing/2016/5/9/chartex" xmlns:cx4="http://schemas.microsoft.com/office/drawing/2016/5/10/chartex" xmlns:cx5="http://schemas.microsoft.com/office/drawing/2016/5/11/chartex" xmlns:cx6="http://schemas.microsoft.com/office/drawing/2016/5/12/chartex" xmlns:cx7="http://schemas.microsoft.com/office/drawing/2016/5/13/chartex" xmlns:cx8="http://schemas.microsoft.com/office/drawing/2016/5/14/chartex" xmlns:mc="http://schemas.openxmlformats.org/markup-compatibility/2006" xmlns:aink="http://schemas.microsoft.com/office/drawing/2016/ink" xmlns:am3d="http://schemas.microsoft.com/office/drawing/2017/model3d" xmlns:o="urn:schemas-microsoft-com:office:office" xmlns:oel="http://schemas.microsoft.com/office/2019/extlst" xmlns:r="http://schemas.openxmlformats.org/officeDocument/2006/relationships" xmlns:m="http://schemas.openxmlformats.org/officeDocument/2006/math" xmlns:v="urn:schemas-microsoft-com:vml" xmlns:wp14="http://schemas.microsoft.com/office/word/2010/wordprocessingDrawing" xmlns:wp="http://schemas.openxmlformats.org/drawingml/2006/wordprocessingDrawing" xmlns:w10="urn:schemas-microsoft-com:office:word" xmlns:w="http://schemas.openxmlformats.org/wordprocessingml/2006/main" xmlns:w14="http://schemas.microsoft.com/office/word/2010/wordml" xmlns:w15="http://schemas.microsoft.com/office/word/2012/wordml" xmlns:w16cex="http://schemas.microsoft.com/office/word/2018/wordml/cex" xmlns:w16cid="http://schemas.microsoft.com/office/word/2016/wordml/cid" xmlns:w16="http://schemas.microsoft.com/office/word/2018/wordml" xmlns:w16sdtdh="http://schemas.microsoft.com/office/word/2020/wordml/sdtdatahash" xmlns:w16se="http://schemas.microsoft.com/office/word/2015/wordml/symex" xmlns:wpg="http://schemas.microsoft.com/office/word/2010/wordprocessingGroup" xmlns:wpi="http://schemas.microsoft.com/office/word/2010/wordprocessingInk" xmlns:wne="http://schemas.microsoft.com/office/word/2006/wordml" xmlns:wps="http://schemas.microsoft.com/office/word/2010/wordprocessingShape" mc:Ignorable="w14 w15 w16se w16cid w16 w16cex w16sdtdh wp14">
   <w:footnote w:type="separator" w:id="-1">
     <w:p>
       <w:pPr>
@@ -1236,8 +1401,35 @@
 </w:footnotes>
 </file>
 
+<file path=word/header1.xml><?xml version="1.0" encoding="utf-8"?>
+<w:hdr xmlns:wpc="http://schemas.microsoft.com/office/word/2010/wordprocessingCanvas" xmlns:cx="http://schemas.microsoft.com/office/drawing/2014/chartex" xmlns:cx1="http://schemas.microsoft.com/office/drawing/2015/9/8/chartex" xmlns:cx2="http://schemas.microsoft.com/office/drawing/2015/10/21/chartex" xmlns:cx3="http://schemas.microsoft.com/office/drawing/2016/5/9/chartex" xmlns:cx4="http://schemas.microsoft.com/office/drawing/2016/5/10/chartex" xmlns:cx5="http://schemas.microsoft.com/office/drawing/2016/5/11/chartex" xmlns:cx6="http://schemas.microsoft.com/office/drawing/2016/5/12/chartex" xmlns:cx7="http://schemas.microsoft.com/office/drawing/2016/5/13/chartex" xmlns:cx8="http://schemas.microsoft.com/office/drawing/2016/5/14/chartex" xmlns:mc="http://schemas.openxmlformats.org/markup-compatibility/2006" xmlns:aink="http://schemas.microsoft.com/office/drawing/2016/ink" xmlns:am3d="http://schemas.microsoft.com/office/drawing/2017/model3d" xmlns:o="urn:schemas-microsoft-com:office:office" xmlns:oel="http://schemas.microsoft.com/office/2019/extlst" xmlns:r="http://schemas.openxmlformats.org/officeDocument/2006/relationships" xmlns:m="http://schemas.openxmlformats.org/officeDocument/2006/math" xmlns:v="urn:schemas-microsoft-com:vml" xmlns:wp14="http://schemas.microsoft.com/office/word/2010/wordprocessingDrawing" xmlns:wp="http://schemas.openxmlformats.org/drawingml/2006/wordprocessingDrawing" xmlns:w10="urn:schemas-microsoft-com:office:word" xmlns:w="http://schemas.openxmlformats.org/wordprocessingml/2006/main" xmlns:w14="http://schemas.microsoft.com/office/word/2010/wordml" xmlns:w15="http://schemas.microsoft.com/office/word/2012/wordml" xmlns:w16cex="http://schemas.microsoft.com/office/word/2018/wordml/cex" xmlns:w16cid="http://schemas.microsoft.com/office/word/2016/wordml/cid" xmlns:w16="http://schemas.microsoft.com/office/word/2018/wordml" xmlns:w16sdtdh="http://schemas.microsoft.com/office/word/2020/wordml/sdtdatahash" xmlns:w16se="http://schemas.microsoft.com/office/word/2015/wordml/symex" xmlns:wpg="http://schemas.microsoft.com/office/word/2010/wordprocessingGroup" xmlns:wpi="http://schemas.microsoft.com/office/word/2010/wordprocessingInk" xmlns:wne="http://schemas.microsoft.com/office/word/2006/wordml" xmlns:wps="http://schemas.microsoft.com/office/word/2010/wordprocessingShape" mc:Ignorable="w14 w15 w16se w16cid w16 w16cex w16sdtdh wp14">
+  <w:p>
+    <w:pPr>
+      <w:pStyle w:val="Header"/>
+    </w:pPr>
+    <w:r>
+      <w:t>Muhammad Umair Shahid</w:t>
+    </w:r>
+    <w:r>
+      <w:tab/>
+    </w:r>
+    <w:r>
+      <w:tab/>
+    </w:r>
+    <w:r>
+      <w:t>2021-CS-144</w:t>
+    </w:r>
+  </w:p>
+  <w:p>
+    <w:pPr>
+      <w:pStyle w:val="Header"/>
+    </w:pPr>
+  </w:p>
+</w:hdr>
+</file>
+
 <file path=word/numbering.xml><?xml version="1.0" encoding="utf-8"?>
-<w:numbering xmlns:wpc="http://schemas.microsoft.com/office/word/2010/wordprocessingCanvas" xmlns:cx="http://schemas.microsoft.com/office/drawing/2014/chartex" xmlns:cx1="http://schemas.microsoft.com/office/drawing/2015/9/8/chartex" xmlns:cx2="http://schemas.microsoft.com/office/drawing/2015/10/21/chartex" xmlns:cx3="http://schemas.microsoft.com/office/drawing/2016/5/9/chartex" xmlns:cx4="http://schemas.microsoft.com/office/drawing/2016/5/10/chartex" xmlns:cx5="http://schemas.microsoft.com/office/drawing/2016/5/11/chartex" xmlns:cx6="http://schemas.microsoft.com/office/drawing/2016/5/12/chartex" xmlns:cx7="http://schemas.microsoft.com/office/drawing/2016/5/13/chartex" xmlns:cx8="http://schemas.microsoft.com/office/drawing/2016/5/14/chartex" xmlns:mc="http://schemas.openxmlformats.org/markup-compatibility/2006" xmlns:aink="http://schemas.microsoft.com/office/drawing/2016/ink" xmlns:am3d="http://schemas.microsoft.com/office/drawing/2017/model3d" xmlns:o="urn:schemas-microsoft-com:office:office" xmlns:r="http://schemas.openxmlformats.org/officeDocument/2006/relationships" xmlns:m="http://schemas.openxmlformats.org/officeDocument/2006/math" xmlns:v="urn:schemas-microsoft-com:vml" xmlns:wp14="http://schemas.microsoft.com/office/word/2010/wordprocessingDrawing" xmlns:wp="http://schemas.openxmlformats.org/drawingml/2006/wordprocessingDrawing" xmlns:w10="urn:schemas-microsoft-com:office:word" xmlns:w="http://schemas.openxmlformats.org/wordprocessingml/2006/main" xmlns:w14="http://schemas.microsoft.com/office/word/2010/wordml" xmlns:w15="http://schemas.microsoft.com/office/word/2012/wordml" xmlns:w16cex="http://schemas.microsoft.com/office/word/2018/wordml/cex" xmlns:w16cid="http://schemas.microsoft.com/office/word/2016/wordml/cid" xmlns:w16="http://schemas.microsoft.com/office/word/2018/wordml" xmlns:w16sdtdh="http://schemas.microsoft.com/office/word/2020/wordml/sdtdatahash" xmlns:w16se="http://schemas.microsoft.com/office/word/2015/wordml/symex" xmlns:wpg="http://schemas.microsoft.com/office/word/2010/wordprocessingGroup" xmlns:wpi="http://schemas.microsoft.com/office/word/2010/wordprocessingInk" xmlns:wne="http://schemas.microsoft.com/office/word/2006/wordml" xmlns:wps="http://schemas.microsoft.com/office/word/2010/wordprocessingShape" mc:Ignorable="w14 w15 w16se w16cid w16 w16cex w16sdtdh wp14">
+<w:numbering xmlns:wpc="http://schemas.microsoft.com/office/word/2010/wordprocessingCanvas" xmlns:cx="http://schemas.microsoft.com/office/drawing/2014/chartex" xmlns:cx1="http://schemas.microsoft.com/office/drawing/2015/9/8/chartex" xmlns:cx2="http://schemas.microsoft.com/office/drawing/2015/10/21/chartex" xmlns:cx3="http://schemas.microsoft.com/office/drawing/2016/5/9/chartex" xmlns:cx4="http://schemas.microsoft.com/office/drawing/2016/5/10/chartex" xmlns:cx5="http://schemas.microsoft.com/office/drawing/2016/5/11/chartex" xmlns:cx6="http://schemas.microsoft.com/office/drawing/2016/5/12/chartex" xmlns:cx7="http://schemas.microsoft.com/office/drawing/2016/5/13/chartex" xmlns:cx8="http://schemas.microsoft.com/office/drawing/2016/5/14/chartex" xmlns:mc="http://schemas.openxmlformats.org/markup-compatibility/2006" xmlns:aink="http://schemas.microsoft.com/office/drawing/2016/ink" xmlns:am3d="http://schemas.microsoft.com/office/drawing/2017/model3d" xmlns:o="urn:schemas-microsoft-com:office:office" xmlns:oel="http://schemas.microsoft.com/office/2019/extlst" xmlns:r="http://schemas.openxmlformats.org/officeDocument/2006/relationships" xmlns:m="http://schemas.openxmlformats.org/officeDocument/2006/math" xmlns:v="urn:schemas-microsoft-com:vml" xmlns:wp14="http://schemas.microsoft.com/office/word/2010/wordprocessingDrawing" xmlns:wp="http://schemas.openxmlformats.org/drawingml/2006/wordprocessingDrawing" xmlns:w10="urn:schemas-microsoft-com:office:word" xmlns:w="http://schemas.openxmlformats.org/wordprocessingml/2006/main" xmlns:w14="http://schemas.microsoft.com/office/word/2010/wordml" xmlns:w15="http://schemas.microsoft.com/office/word/2012/wordml" xmlns:w16cex="http://schemas.microsoft.com/office/word/2018/wordml/cex" xmlns:w16cid="http://schemas.microsoft.com/office/word/2016/wordml/cid" xmlns:w16="http://schemas.microsoft.com/office/word/2018/wordml" xmlns:w16sdtdh="http://schemas.microsoft.com/office/word/2020/wordml/sdtdatahash" xmlns:w16se="http://schemas.microsoft.com/office/word/2015/wordml/symex" xmlns:wpg="http://schemas.microsoft.com/office/word/2010/wordprocessingGroup" xmlns:wpi="http://schemas.microsoft.com/office/word/2010/wordprocessingInk" xmlns:wne="http://schemas.microsoft.com/office/word/2006/wordml" xmlns:wps="http://schemas.microsoft.com/office/word/2010/wordprocessingShape" mc:Ignorable="w14 w15 w16se w16cid w16 w16cex w16sdtdh wp14">
   <w:abstractNum w:abstractNumId="0" w15:restartNumberingAfterBreak="0">
     <w:nsid w:val="0C3C79B6"/>
     <w:multiLevelType w:val="hybridMultilevel"/>
@@ -1550,13 +1742,13 @@
       </w:rPr>
     </w:lvl>
   </w:abstractNum>
-  <w:num w:numId="1">
+  <w:num w:numId="1" w16cid:durableId="752554485">
     <w:abstractNumId w:val="2"/>
   </w:num>
-  <w:num w:numId="2">
+  <w:num w:numId="2" w16cid:durableId="1377781718">
     <w:abstractNumId w:val="1"/>
   </w:num>
-  <w:num w:numId="3">
+  <w:num w:numId="3" w16cid:durableId="95254293">
     <w:abstractNumId w:val="0"/>
   </w:num>
 </w:numbering>

</xml_diff>